<commit_message>
🔧 chore: limpiar código y optimizar funciones para mejorar el rendimiento general
</commit_message>
<xml_diff>
--- a/public/informe.docx
+++ b/public/informe.docx
@@ -9416,8 +9416,6 @@
             <w:r>
               <w:rPr>
                 <w:rFonts w:ascii="Arial Narrow" w:hAnsi="Arial Narrow" w:cs="Times New Roman"/>
-                <w:b/>
-                <w:bCs/>
                 <w:sz w:val="18"/>
                 <w:szCs w:val="18"/>
               </w:rPr>
@@ -9427,8 +9425,6 @@
             <w:r>
               <w:rPr>
                 <w:rFonts w:ascii="Arial Narrow" w:hAnsi="Arial Narrow" w:cs="Times New Roman"/>
-                <w:b/>
-                <w:bCs/>
                 <w:sz w:val="18"/>
                 <w:szCs w:val="18"/>
               </w:rPr>
@@ -9438,8 +9434,6 @@
             <w:r>
               <w:rPr>
                 <w:rFonts w:ascii="Arial Narrow" w:hAnsi="Arial Narrow" w:cs="Times New Roman"/>
-                <w:b/>
-                <w:bCs/>
                 <w:sz w:val="18"/>
                 <w:szCs w:val="18"/>
               </w:rPr>
@@ -9710,8 +9704,6 @@
             <w:r>
               <w:rPr>
                 <w:rFonts w:ascii="Arial Narrow" w:hAnsi="Arial Narrow" w:cs="Times New Roman"/>
-                <w:b/>
-                <w:bCs/>
                 <w:sz w:val="18"/>
                 <w:szCs w:val="18"/>
               </w:rPr>
@@ -9721,8 +9713,6 @@
             <w:r>
               <w:rPr>
                 <w:rFonts w:ascii="Arial Narrow" w:hAnsi="Arial Narrow" w:cs="Times New Roman"/>
-                <w:b/>
-                <w:bCs/>
                 <w:sz w:val="18"/>
                 <w:szCs w:val="18"/>
               </w:rPr>
@@ -9732,8 +9722,6 @@
             <w:r>
               <w:rPr>
                 <w:rFonts w:ascii="Arial Narrow" w:hAnsi="Arial Narrow" w:cs="Times New Roman"/>
-                <w:b/>
-                <w:bCs/>
                 <w:sz w:val="18"/>
                 <w:szCs w:val="18"/>
               </w:rPr>

</xml_diff>

<commit_message>
✨ feat(form): Agregar soporte para múltiples ventanas de evaluación y validación correspondiente
</commit_message>
<xml_diff>
--- a/public/informe.docx
+++ b/public/informe.docx
@@ -493,7 +493,23 @@
                 <w:sz w:val="18"/>
                 <w:szCs w:val="18"/>
               </w:rPr>
-              <w:t>{{ventana}}</w:t>
+              <w:t>{{ventana</w:t>
+            </w:r>
+            <w:r>
+              <w:rPr>
+                <w:rFonts w:ascii="Arial Narrow" w:hAnsi="Arial Narrow" w:cs="Times New Roman"/>
+                <w:sz w:val="18"/>
+                <w:szCs w:val="18"/>
+              </w:rPr>
+              <w:t>s</w:t>
+            </w:r>
+            <w:r>
+              <w:rPr>
+                <w:rFonts w:ascii="Arial Narrow" w:hAnsi="Arial Narrow" w:cs="Times New Roman"/>
+                <w:sz w:val="18"/>
+                <w:szCs w:val="18"/>
+              </w:rPr>
+              <w:t>}}</w:t>
             </w:r>
           </w:p>
         </w:tc>
@@ -8049,7 +8065,7 @@
           <w:sz w:val="20"/>
           <w:szCs w:val="20"/>
         </w:rPr>
-        <w:t>RESULTADOS Y YCOMENTARIOS:</w:t>
+        <w:t>RESULTADOS Y COMENTARIOS:</w:t>
       </w:r>
     </w:p>
     <w:p>
@@ -8084,7 +8100,23 @@
           <w:sz w:val="20"/>
           <w:szCs w:val="20"/>
         </w:rPr>
-        <w:t>{{ventana}}</w:t>
+        <w:t>{{ventana</w:t>
+      </w:r>
+      <w:r>
+        <w:rPr>
+          <w:rFonts w:ascii="Arial Narrow" w:hAnsi="Arial Narrow" w:cs="Times New Roman"/>
+          <w:sz w:val="20"/>
+          <w:szCs w:val="20"/>
+        </w:rPr>
+        <w:t>s</w:t>
+      </w:r>
+      <w:r>
+        <w:rPr>
+          <w:rFonts w:ascii="Arial Narrow" w:hAnsi="Arial Narrow" w:cs="Times New Roman"/>
+          <w:sz w:val="20"/>
+          <w:szCs w:val="20"/>
+        </w:rPr>
+        <w:t>}}</w:t>
       </w:r>
       <w:r>
         <w:rPr>

</xml_diff>

<commit_message>
✨ feat(patient-form): Agregar manejo del ID de examen en los parámetros de búsqueda y actualizar estado a "completado" al generar el informe.
</commit_message>
<xml_diff>
--- a/public/informe.docx
+++ b/public/informe.docx
@@ -10564,6 +10564,146 @@
       <w:pPr>
         <w:rPr>
           <w:rFonts w:ascii="Arial Narrow" w:hAnsi="Arial Narrow" w:cs="Times New Roman"/>
+          <w:b/>
+          <w:sz w:val="20"/>
+          <w:szCs w:val="20"/>
+        </w:rPr>
+      </w:pPr>
+    </w:p>
+    <w:p>
+      <w:pPr>
+        <w:rPr>
+          <w:rFonts w:ascii="Arial Narrow" w:hAnsi="Arial Narrow" w:cs="Times New Roman"/>
+          <w:b/>
+          <w:sz w:val="20"/>
+          <w:szCs w:val="20"/>
+        </w:rPr>
+      </w:pPr>
+    </w:p>
+    <w:p>
+      <w:pPr>
+        <w:rPr>
+          <w:rFonts w:ascii="Arial Narrow" w:hAnsi="Arial Narrow" w:cs="Times New Roman"/>
+          <w:b/>
+          <w:sz w:val="20"/>
+          <w:szCs w:val="20"/>
+        </w:rPr>
+      </w:pPr>
+    </w:p>
+    <w:p>
+      <w:pPr>
+        <w:rPr>
+          <w:rFonts w:ascii="Arial Narrow" w:hAnsi="Arial Narrow" w:cs="Times New Roman"/>
+          <w:b/>
+          <w:sz w:val="20"/>
+          <w:szCs w:val="20"/>
+        </w:rPr>
+      </w:pPr>
+    </w:p>
+    <w:p>
+      <w:pPr>
+        <w:rPr>
+          <w:rFonts w:ascii="Arial Narrow" w:hAnsi="Arial Narrow" w:cs="Times New Roman"/>
+          <w:b/>
+          <w:sz w:val="20"/>
+          <w:szCs w:val="20"/>
+        </w:rPr>
+      </w:pPr>
+    </w:p>
+    <w:p>
+      <w:pPr>
+        <w:rPr>
+          <w:rFonts w:ascii="Arial Narrow" w:hAnsi="Arial Narrow" w:cs="Times New Roman"/>
+          <w:b/>
+          <w:sz w:val="20"/>
+          <w:szCs w:val="20"/>
+        </w:rPr>
+      </w:pPr>
+    </w:p>
+    <w:p>
+      <w:pPr>
+        <w:rPr>
+          <w:rFonts w:ascii="Arial Narrow" w:hAnsi="Arial Narrow" w:cs="Times New Roman"/>
+          <w:b/>
+          <w:sz w:val="20"/>
+          <w:szCs w:val="20"/>
+        </w:rPr>
+      </w:pPr>
+    </w:p>
+    <w:p>
+      <w:pPr>
+        <w:rPr>
+          <w:rFonts w:ascii="Arial Narrow" w:hAnsi="Arial Narrow" w:cs="Times New Roman"/>
+          <w:b/>
+          <w:sz w:val="20"/>
+          <w:szCs w:val="20"/>
+        </w:rPr>
+      </w:pPr>
+    </w:p>
+    <w:p>
+      <w:pPr>
+        <w:rPr>
+          <w:rFonts w:ascii="Arial Narrow" w:hAnsi="Arial Narrow" w:cs="Times New Roman"/>
+          <w:b/>
+          <w:sz w:val="20"/>
+          <w:szCs w:val="20"/>
+        </w:rPr>
+      </w:pPr>
+    </w:p>
+    <w:p>
+      <w:pPr>
+        <w:rPr>
+          <w:rFonts w:ascii="Arial Narrow" w:hAnsi="Arial Narrow" w:cs="Times New Roman"/>
+          <w:b/>
+          <w:sz w:val="20"/>
+          <w:szCs w:val="20"/>
+        </w:rPr>
+      </w:pPr>
+    </w:p>
+    <w:p>
+      <w:pPr>
+        <w:rPr>
+          <w:rFonts w:ascii="Arial Narrow" w:hAnsi="Arial Narrow" w:cs="Times New Roman"/>
+          <w:b/>
+          <w:sz w:val="20"/>
+          <w:szCs w:val="20"/>
+        </w:rPr>
+      </w:pPr>
+    </w:p>
+    <w:p>
+      <w:pPr>
+        <w:rPr>
+          <w:rFonts w:ascii="Arial Narrow" w:hAnsi="Arial Narrow" w:cs="Times New Roman"/>
+          <w:b/>
+          <w:sz w:val="20"/>
+          <w:szCs w:val="20"/>
+        </w:rPr>
+      </w:pPr>
+    </w:p>
+    <w:p>
+      <w:pPr>
+        <w:rPr>
+          <w:rFonts w:ascii="Arial Narrow" w:hAnsi="Arial Narrow" w:cs="Times New Roman"/>
+          <w:b/>
+          <w:sz w:val="20"/>
+          <w:szCs w:val="20"/>
+        </w:rPr>
+      </w:pPr>
+    </w:p>
+    <w:p>
+      <w:pPr>
+        <w:rPr>
+          <w:rFonts w:ascii="Arial Narrow" w:hAnsi="Arial Narrow" w:cs="Times New Roman"/>
+          <w:b/>
+          <w:sz w:val="20"/>
+          <w:szCs w:val="20"/>
+        </w:rPr>
+      </w:pPr>
+    </w:p>
+    <w:p>
+      <w:pPr>
+        <w:rPr>
+          <w:rFonts w:ascii="Arial Narrow" w:hAnsi="Arial Narrow" w:cs="Times New Roman"/>
           <w:sz w:val="18"/>
           <w:szCs w:val="18"/>
         </w:rPr>
@@ -10741,15 +10881,7 @@
           <w:sz w:val="18"/>
           <w:szCs w:val="18"/>
         </w:rPr>
-        <w:t xml:space="preserve"> </w:t>
-      </w:r>
-      <w:r>
-        <w:rPr>
-          <w:rFonts w:ascii="Arial Narrow" w:hAnsi="Arial Narrow" w:cs="Times New Roman"/>
-          <w:sz w:val="18"/>
-          <w:szCs w:val="18"/>
-        </w:rPr>
-        <w:t>m2</w:t>
+        <w:t xml:space="preserve"> m2</w:t>
       </w:r>
     </w:p>
     <w:p>
@@ -11100,15 +11232,7 @@
           <w:sz w:val="18"/>
           <w:szCs w:val="18"/>
         </w:rPr>
-        <w:t xml:space="preserve"> </w:t>
-      </w:r>
-      <w:r>
-        <w:rPr>
-          <w:rFonts w:ascii="Arial Narrow" w:hAnsi="Arial Narrow" w:cs="Times New Roman"/>
-          <w:sz w:val="18"/>
-          <w:szCs w:val="18"/>
-        </w:rPr>
-        <w:t>cm</w:t>
+        <w:t xml:space="preserve"> cm</w:t>
       </w:r>
       <w:r>
         <w:rPr>
@@ -11517,15 +11641,7 @@
           <w:sz w:val="18"/>
           <w:szCs w:val="18"/>
         </w:rPr>
-        <w:t>´</w:t>
-      </w:r>
-      <w:r>
-        <w:rPr>
-          <w:rFonts w:ascii="Arial Narrow" w:hAnsi="Arial Narrow" w:cs="Times New Roman"/>
-          <w:sz w:val="18"/>
-          <w:szCs w:val="18"/>
-        </w:rPr>
-        <w:t xml:space="preserve"> </w:t>
+        <w:t xml:space="preserve">´ </w:t>
       </w:r>
       <w:r>
         <w:rPr>
@@ -12658,6 +12774,7 @@
           <w:sz w:val="20"/>
           <w:szCs w:val="20"/>
         </w:rPr>
+        <w:lastRenderedPageBreak/>
         <w:t>VÁLVULA MITRAL:</w:t>
       </w:r>
       <w:r>
@@ -13759,7 +13876,6 @@
           <w:sz w:val="20"/>
           <w:szCs w:val="20"/>
         </w:rPr>
-        <w:lastRenderedPageBreak/>
         <w:t>{{</w:t>
       </w:r>
       <w:proofErr w:type="spellStart"/>

</xml_diff>

<commit_message>
✨ feat(PatientData): Agregar campo de Historia Clínica (HCL) para mejorar la gestión de datos del paciente en el formulario.
</commit_message>
<xml_diff>
--- a/public/informe.docx
+++ b/public/informe.docx
@@ -278,6 +278,51 @@
                 <w:szCs w:val="18"/>
               </w:rPr>
               <w:t>ci</w:t>
+            </w:r>
+            <w:proofErr w:type="spellEnd"/>
+            <w:r>
+              <w:rPr>
+                <w:rFonts w:ascii="Arial Narrow" w:hAnsi="Arial Narrow" w:cs="Times New Roman"/>
+                <w:sz w:val="18"/>
+                <w:szCs w:val="18"/>
+              </w:rPr>
+              <w:t>}}</w:t>
+            </w:r>
+          </w:p>
+          <w:p>
+            <w:pPr>
+              <w:rPr>
+                <w:rFonts w:ascii="Arial Narrow" w:hAnsi="Arial Narrow" w:cs="Times New Roman"/>
+                <w:sz w:val="18"/>
+                <w:szCs w:val="18"/>
+              </w:rPr>
+            </w:pPr>
+            <w:r>
+              <w:rPr>
+                <w:rFonts w:ascii="Arial Narrow" w:hAnsi="Arial Narrow" w:cs="Times New Roman"/>
+                <w:b/>
+                <w:bCs/>
+                <w:sz w:val="18"/>
+                <w:szCs w:val="18"/>
+              </w:rPr>
+              <w:t xml:space="preserve">HCL: </w:t>
+            </w:r>
+            <w:r>
+              <w:rPr>
+                <w:rFonts w:ascii="Arial Narrow" w:hAnsi="Arial Narrow" w:cs="Times New Roman"/>
+                <w:sz w:val="18"/>
+                <w:szCs w:val="18"/>
+              </w:rPr>
+              <w:t>{{</w:t>
+            </w:r>
+            <w:proofErr w:type="spellStart"/>
+            <w:r>
+              <w:rPr>
+                <w:rFonts w:ascii="Arial Narrow" w:hAnsi="Arial Narrow" w:cs="Times New Roman"/>
+                <w:sz w:val="18"/>
+                <w:szCs w:val="18"/>
+              </w:rPr>
+              <w:t>hcl</w:t>
             </w:r>
             <w:proofErr w:type="spellEnd"/>
             <w:r>
@@ -10787,6 +10832,60 @@
           <w:szCs w:val="18"/>
         </w:rPr>
         <w:t>ci</w:t>
+      </w:r>
+      <w:proofErr w:type="spellEnd"/>
+      <w:proofErr w:type="gramStart"/>
+      <w:r>
+        <w:rPr>
+          <w:rFonts w:ascii="Arial Narrow" w:hAnsi="Arial Narrow" w:cs="Times New Roman"/>
+          <w:sz w:val="18"/>
+          <w:szCs w:val="18"/>
+        </w:rPr>
+        <w:t>}}</w:t>
+      </w:r>
+      <w:r>
+        <w:rPr>
+          <w:rFonts w:ascii="Arial Narrow" w:hAnsi="Arial Narrow" w:cs="Times New Roman"/>
+          <w:sz w:val="18"/>
+          <w:szCs w:val="18"/>
+        </w:rPr>
+        <w:t xml:space="preserve">   </w:t>
+      </w:r>
+      <w:proofErr w:type="gramEnd"/>
+      <w:r>
+        <w:rPr>
+          <w:rFonts w:ascii="Arial Narrow" w:hAnsi="Arial Narrow" w:cs="Times New Roman"/>
+          <w:sz w:val="18"/>
+          <w:szCs w:val="18"/>
+        </w:rPr>
+        <w:t xml:space="preserve">         </w:t>
+      </w:r>
+      <w:r>
+        <w:rPr>
+          <w:rFonts w:ascii="Arial Narrow" w:hAnsi="Arial Narrow" w:cs="Times New Roman"/>
+          <w:b/>
+          <w:bCs/>
+          <w:sz w:val="18"/>
+          <w:szCs w:val="18"/>
+        </w:rPr>
+        <w:t xml:space="preserve">HCL: </w:t>
+      </w:r>
+      <w:r>
+        <w:rPr>
+          <w:rFonts w:ascii="Arial Narrow" w:hAnsi="Arial Narrow" w:cs="Times New Roman"/>
+          <w:sz w:val="18"/>
+          <w:szCs w:val="18"/>
+        </w:rPr>
+        <w:t>{{</w:t>
+      </w:r>
+      <w:proofErr w:type="spellStart"/>
+      <w:r>
+        <w:rPr>
+          <w:rFonts w:ascii="Arial Narrow" w:hAnsi="Arial Narrow" w:cs="Times New Roman"/>
+          <w:sz w:val="18"/>
+          <w:szCs w:val="18"/>
+        </w:rPr>
+        <w:t>hcl</w:t>
       </w:r>
       <w:proofErr w:type="spellEnd"/>
       <w:r>

</xml_diff>

<commit_message>
✨ feat(AortaSection): Agregar cálculo automático de AVAC y campos relacionados para mejorar la precisión de los datos del paciente.
</commit_message>
<xml_diff>
--- a/public/informe.docx
+++ b/public/informe.docx
@@ -5707,6 +5707,212 @@
                 <w:sz w:val="18"/>
                 <w:szCs w:val="18"/>
               </w:rPr>
+              <w:t>Diámetro TSVI</w:t>
+            </w:r>
+            <w:r>
+              <w:rPr>
+                <w:rFonts w:ascii="Arial Narrow" w:hAnsi="Arial Narrow" w:cs="Times New Roman"/>
+                <w:b/>
+                <w:bCs/>
+                <w:sz w:val="18"/>
+                <w:szCs w:val="18"/>
+              </w:rPr>
+              <w:t xml:space="preserve">: </w:t>
+            </w:r>
+            <w:r>
+              <w:rPr>
+                <w:rFonts w:ascii="Arial Narrow" w:hAnsi="Arial Narrow" w:cs="Times New Roman"/>
+                <w:sz w:val="18"/>
+                <w:szCs w:val="18"/>
+              </w:rPr>
+              <w:t>{{</w:t>
+            </w:r>
+            <w:proofErr w:type="spellStart"/>
+            <w:r>
+              <w:rPr>
+                <w:rFonts w:ascii="Arial Narrow" w:hAnsi="Arial Narrow" w:cs="Times New Roman"/>
+                <w:sz w:val="18"/>
+                <w:szCs w:val="18"/>
+              </w:rPr>
+              <w:t>aorta_diametroTsvi</w:t>
+            </w:r>
+            <w:proofErr w:type="spellEnd"/>
+            <w:r>
+              <w:rPr>
+                <w:rFonts w:ascii="Arial Narrow" w:hAnsi="Arial Narrow" w:cs="Times New Roman"/>
+                <w:sz w:val="18"/>
+                <w:szCs w:val="18"/>
+              </w:rPr>
+              <w:t>}}</w:t>
+            </w:r>
+            <w:r>
+              <w:rPr>
+                <w:rFonts w:ascii="Arial Narrow" w:hAnsi="Arial Narrow" w:cs="Times New Roman"/>
+                <w:sz w:val="18"/>
+                <w:szCs w:val="18"/>
+              </w:rPr>
+              <w:t xml:space="preserve"> mm</w:t>
+            </w:r>
+          </w:p>
+          <w:p>
+            <w:pPr>
+              <w:tabs>
+                <w:tab w:val="right" w:pos="1908"/>
+              </w:tabs>
+              <w:rPr>
+                <w:rFonts w:ascii="Arial Narrow" w:hAnsi="Arial Narrow" w:cs="Times New Roman"/>
+                <w:sz w:val="18"/>
+                <w:szCs w:val="18"/>
+              </w:rPr>
+            </w:pPr>
+            <w:r>
+              <w:rPr>
+                <w:rFonts w:ascii="Arial Narrow" w:hAnsi="Arial Narrow" w:cs="Times New Roman"/>
+                <w:b/>
+                <w:bCs/>
+                <w:sz w:val="18"/>
+                <w:szCs w:val="18"/>
+              </w:rPr>
+              <w:t>ITV TSVI</w:t>
+            </w:r>
+            <w:r>
+              <w:rPr>
+                <w:rFonts w:ascii="Arial Narrow" w:hAnsi="Arial Narrow" w:cs="Times New Roman"/>
+                <w:sz w:val="18"/>
+                <w:szCs w:val="18"/>
+              </w:rPr>
+              <w:t xml:space="preserve">: </w:t>
+            </w:r>
+            <w:r>
+              <w:rPr>
+                <w:rFonts w:ascii="Arial Narrow" w:hAnsi="Arial Narrow" w:cs="Times New Roman"/>
+                <w:sz w:val="18"/>
+                <w:szCs w:val="18"/>
+              </w:rPr>
+              <w:t>{{</w:t>
+            </w:r>
+            <w:proofErr w:type="spellStart"/>
+            <w:r>
+              <w:rPr>
+                <w:rFonts w:ascii="Arial Narrow" w:hAnsi="Arial Narrow" w:cs="Times New Roman"/>
+                <w:sz w:val="18"/>
+                <w:szCs w:val="18"/>
+              </w:rPr>
+              <w:t>aorta_itvTsvi</w:t>
+            </w:r>
+            <w:proofErr w:type="spellEnd"/>
+            <w:r>
+              <w:rPr>
+                <w:rFonts w:ascii="Arial Narrow" w:hAnsi="Arial Narrow" w:cs="Times New Roman"/>
+                <w:sz w:val="18"/>
+                <w:szCs w:val="18"/>
+              </w:rPr>
+              <w:t>}}</w:t>
+            </w:r>
+            <w:r>
+              <w:rPr>
+                <w:rFonts w:ascii="Arial Narrow" w:hAnsi="Arial Narrow" w:cs="Times New Roman"/>
+                <w:sz w:val="18"/>
+                <w:szCs w:val="18"/>
+              </w:rPr>
+              <w:t xml:space="preserve"> cm</w:t>
+            </w:r>
+            <w:r>
+              <w:rPr>
+                <w:rFonts w:ascii="Arial Narrow" w:hAnsi="Arial Narrow" w:cs="Times New Roman"/>
+                <w:sz w:val="18"/>
+                <w:szCs w:val="18"/>
+              </w:rPr>
+              <w:br/>
+            </w:r>
+            <w:r>
+              <w:rPr>
+                <w:rFonts w:ascii="Arial Narrow" w:hAnsi="Arial Narrow" w:cs="Times New Roman"/>
+                <w:b/>
+                <w:bCs/>
+                <w:sz w:val="18"/>
+                <w:szCs w:val="18"/>
+              </w:rPr>
+              <w:t>ITV Aorta</w:t>
+            </w:r>
+            <w:r>
+              <w:rPr>
+                <w:rFonts w:ascii="Arial Narrow" w:hAnsi="Arial Narrow" w:cs="Times New Roman"/>
+                <w:b/>
+                <w:bCs/>
+                <w:sz w:val="18"/>
+                <w:szCs w:val="18"/>
+              </w:rPr>
+              <w:t xml:space="preserve">: </w:t>
+            </w:r>
+            <w:r>
+              <w:rPr>
+                <w:rFonts w:ascii="Arial Narrow" w:hAnsi="Arial Narrow" w:cs="Times New Roman"/>
+                <w:sz w:val="18"/>
+                <w:szCs w:val="18"/>
+              </w:rPr>
+              <w:t>{{</w:t>
+            </w:r>
+            <w:proofErr w:type="spellStart"/>
+            <w:r>
+              <w:rPr>
+                <w:rFonts w:ascii="Arial Narrow" w:hAnsi="Arial Narrow" w:cs="Times New Roman"/>
+                <w:sz w:val="18"/>
+                <w:szCs w:val="18"/>
+              </w:rPr>
+              <w:t>aorta_itvAorta</w:t>
+            </w:r>
+            <w:proofErr w:type="spellEnd"/>
+            <w:r>
+              <w:rPr>
+                <w:rFonts w:ascii="Arial Narrow" w:hAnsi="Arial Narrow" w:cs="Times New Roman"/>
+                <w:sz w:val="18"/>
+                <w:szCs w:val="18"/>
+              </w:rPr>
+              <w:t>}}</w:t>
+            </w:r>
+            <w:r>
+              <w:rPr>
+                <w:rFonts w:ascii="Arial Narrow" w:hAnsi="Arial Narrow" w:cs="Times New Roman"/>
+                <w:sz w:val="18"/>
+                <w:szCs w:val="18"/>
+              </w:rPr>
+              <w:t xml:space="preserve"> cm</w:t>
+            </w:r>
+          </w:p>
+          <w:p>
+            <w:pPr>
+              <w:tabs>
+                <w:tab w:val="right" w:pos="1908"/>
+              </w:tabs>
+              <w:rPr>
+                <w:rFonts w:ascii="Arial Narrow" w:hAnsi="Arial Narrow" w:cs="Times New Roman"/>
+                <w:b/>
+                <w:bCs/>
+                <w:sz w:val="18"/>
+                <w:szCs w:val="18"/>
+              </w:rPr>
+            </w:pPr>
+          </w:p>
+          <w:p>
+            <w:pPr>
+              <w:tabs>
+                <w:tab w:val="right" w:pos="1908"/>
+              </w:tabs>
+              <w:rPr>
+                <w:rFonts w:ascii="Arial Narrow" w:hAnsi="Arial Narrow" w:cs="Times New Roman"/>
+                <w:sz w:val="18"/>
+                <w:szCs w:val="18"/>
+              </w:rPr>
+            </w:pPr>
+            <w:r>
+              <w:rPr>
+                <w:rFonts w:ascii="Arial Narrow" w:hAnsi="Arial Narrow" w:cs="Times New Roman"/>
+                <w:b/>
+                <w:bCs/>
+                <w:sz w:val="18"/>
+                <w:szCs w:val="18"/>
+              </w:rPr>
               <w:t>AVAC</w:t>
             </w:r>
             <w:r>
@@ -7494,6 +7700,7 @@
                 <w:sz w:val="18"/>
                 <w:szCs w:val="18"/>
               </w:rPr>
+              <w:lastRenderedPageBreak/>
               <w:t>Ny</w:t>
             </w:r>
             <w:proofErr w:type="spellEnd"/>
@@ -12688,6 +12895,7 @@
           <w:sz w:val="20"/>
           <w:szCs w:val="20"/>
         </w:rPr>
+        <w:lastRenderedPageBreak/>
         <w:t xml:space="preserve">AURÍCULA DERECHA:  </w:t>
       </w:r>
       <w:r>
@@ -12873,7 +13081,6 @@
           <w:sz w:val="20"/>
           <w:szCs w:val="20"/>
         </w:rPr>
-        <w:lastRenderedPageBreak/>
         <w:t>VÁLVULA MITRAL:</w:t>
       </w:r>
       <w:r>
@@ -15038,7 +15245,6 @@
   <w:style w:type="character" w:default="1" w:styleId="Fuentedeprrafopredeter">
     <w:name w:val="Default Paragraph Font"/>
     <w:uiPriority w:val="1"/>
-    <w:semiHidden/>
     <w:unhideWhenUsed/>
   </w:style>
   <w:style w:type="table" w:default="1" w:styleId="Tablanormal">

</xml_diff>

<commit_message>
📝 docs(informe): Eliminar líneas en blanco innecesarias para mejorar la legibilidad del documento.
</commit_message>
<xml_diff>
--- a/public/informe.docx
+++ b/public/informe.docx
@@ -3573,9 +3573,8 @@
                 <w:szCs w:val="18"/>
                 <w:lang w:val="en-US"/>
               </w:rPr>
-              <w:t xml:space="preserve">Vol. </w:t>
-            </w:r>
-            <w:proofErr w:type="gramStart"/>
+              <w:t>Vol. Index</w:t>
+            </w:r>
             <w:r>
               <w:rPr>
                 <w:rFonts w:ascii="Arial Narrow" w:hAnsi="Arial Narrow" w:cs="Times New Roman"/>
@@ -3585,7 +3584,7 @@
                 <w:szCs w:val="18"/>
                 <w:lang w:val="en-US"/>
               </w:rPr>
-              <w:t>Index</w:t>
+              <w:t>:</w:t>
             </w:r>
             <w:r>
               <w:rPr>
@@ -3596,30 +3595,18 @@
                 <w:szCs w:val="18"/>
                 <w:lang w:val="en-US"/>
               </w:rPr>
-              <w:t>:</w:t>
-            </w:r>
-            <w:r>
-              <w:rPr>
-                <w:rFonts w:ascii="Arial Narrow" w:hAnsi="Arial Narrow" w:cs="Times New Roman"/>
-                <w:b/>
-                <w:bCs/>
+              <w:t xml:space="preserve"> </w:t>
+            </w:r>
+            <w:r>
+              <w:rPr>
+                <w:rFonts w:ascii="Arial Narrow" w:hAnsi="Arial Narrow" w:cs="Times New Roman"/>
                 <w:sz w:val="18"/>
                 <w:szCs w:val="18"/>
                 <w:lang w:val="en-US"/>
               </w:rPr>
-              <w:t xml:space="preserve"> </w:t>
-            </w:r>
-            <w:r>
-              <w:rPr>
-                <w:rFonts w:ascii="Arial Narrow" w:hAnsi="Arial Narrow" w:cs="Times New Roman"/>
-                <w:sz w:val="18"/>
-                <w:szCs w:val="18"/>
-                <w:lang w:val="en-US"/>
-              </w:rPr>
               <w:t>{{</w:t>
             </w:r>
             <w:proofErr w:type="spellStart"/>
-            <w:proofErr w:type="gramEnd"/>
             <w:r>
               <w:rPr>
                 <w:rFonts w:ascii="Arial Narrow" w:hAnsi="Arial Narrow" w:cs="Times New Roman"/>
@@ -4124,7 +4111,6 @@
                 <w:lang w:val="en-US"/>
               </w:rPr>
             </w:pPr>
-            <w:proofErr w:type="gramStart"/>
             <w:r>
               <w:rPr>
                 <w:rFonts w:ascii="Arial Narrow" w:hAnsi="Arial Narrow" w:cs="Times New Roman"/>
@@ -4158,7 +4144,6 @@
               <w:t>{{</w:t>
             </w:r>
             <w:proofErr w:type="spellStart"/>
-            <w:proofErr w:type="gramEnd"/>
             <w:r>
               <w:rPr>
                 <w:rFonts w:ascii="Arial Narrow" w:hAnsi="Arial Narrow" w:cs="Times New Roman"/>
@@ -5232,9 +5217,8 @@
                 <w:szCs w:val="18"/>
                 <w:lang w:val="en-US"/>
               </w:rPr>
-              <w:t xml:space="preserve">Grand </w:t>
-            </w:r>
-            <w:proofErr w:type="gramStart"/>
+              <w:t>Grand Med</w:t>
+            </w:r>
             <w:r>
               <w:rPr>
                 <w:rFonts w:ascii="Arial Narrow" w:hAnsi="Arial Narrow" w:cs="Times New Roman"/>
@@ -5244,7 +5228,7 @@
                 <w:szCs w:val="18"/>
                 <w:lang w:val="en-US"/>
               </w:rPr>
-              <w:t>Med</w:t>
+              <w:t>:</w:t>
             </w:r>
             <w:r>
               <w:rPr>
@@ -5255,30 +5239,18 @@
                 <w:szCs w:val="18"/>
                 <w:lang w:val="en-US"/>
               </w:rPr>
-              <w:t>:</w:t>
-            </w:r>
-            <w:r>
-              <w:rPr>
-                <w:rFonts w:ascii="Arial Narrow" w:hAnsi="Arial Narrow" w:cs="Times New Roman"/>
-                <w:b/>
-                <w:bCs/>
+              <w:t xml:space="preserve"> </w:t>
+            </w:r>
+            <w:r>
+              <w:rPr>
+                <w:rFonts w:ascii="Arial Narrow" w:hAnsi="Arial Narrow" w:cs="Times New Roman"/>
                 <w:sz w:val="18"/>
                 <w:szCs w:val="18"/>
                 <w:lang w:val="en-US"/>
               </w:rPr>
-              <w:t xml:space="preserve"> </w:t>
-            </w:r>
-            <w:r>
-              <w:rPr>
-                <w:rFonts w:ascii="Arial Narrow" w:hAnsi="Arial Narrow" w:cs="Times New Roman"/>
-                <w:sz w:val="18"/>
-                <w:szCs w:val="18"/>
-                <w:lang w:val="en-US"/>
-              </w:rPr>
               <w:t>{{</w:t>
             </w:r>
             <w:proofErr w:type="spellStart"/>
-            <w:proofErr w:type="gramEnd"/>
             <w:r>
               <w:rPr>
                 <w:rFonts w:ascii="Arial Narrow" w:hAnsi="Arial Narrow" w:cs="Times New Roman"/>
@@ -7673,7 +7645,6 @@
                 <w:lang w:val="en-US"/>
               </w:rPr>
             </w:pPr>
-            <w:proofErr w:type="gramStart"/>
             <w:r>
               <w:rPr>
                 <w:rFonts w:ascii="Arial Narrow" w:hAnsi="Arial Narrow" w:cs="Times New Roman"/>
@@ -7696,7 +7667,6 @@
               <w:t>{{</w:t>
             </w:r>
             <w:proofErr w:type="spellStart"/>
-            <w:proofErr w:type="gramEnd"/>
             <w:r>
               <w:rPr>
                 <w:rFonts w:ascii="Arial Narrow" w:hAnsi="Arial Narrow" w:cs="Times New Roman"/>
@@ -8304,18 +8274,7 @@
                 <w:sz w:val="18"/>
                 <w:szCs w:val="18"/>
               </w:rPr>
-              <w:t>Onda e´</w:t>
-            </w:r>
-            <w:proofErr w:type="gramStart"/>
-            <w:r>
-              <w:rPr>
-                <w:rFonts w:ascii="Arial Narrow" w:hAnsi="Arial Narrow" w:cs="Times New Roman"/>
-                <w:b/>
-                <w:bCs/>
-                <w:sz w:val="18"/>
-                <w:szCs w:val="18"/>
-              </w:rPr>
-              <w:t>:</w:t>
+              <w:t>Onda e´:</w:t>
             </w:r>
             <w:r>
               <w:rPr>
@@ -8334,16 +8293,7 @@
                 <w:sz w:val="18"/>
                 <w:szCs w:val="18"/>
               </w:rPr>
-              <w:t>{</w:t>
-            </w:r>
-            <w:proofErr w:type="gramEnd"/>
-            <w:r>
-              <w:rPr>
-                <w:rFonts w:ascii="Arial Narrow" w:hAnsi="Arial Narrow" w:cs="Times New Roman"/>
-                <w:sz w:val="18"/>
-                <w:szCs w:val="18"/>
-              </w:rPr>
-              <w:t>{</w:t>
+              <w:t>{{</w:t>
             </w:r>
             <w:proofErr w:type="spellStart"/>
             <w:r>
@@ -9047,7 +8997,6 @@
               <w:t>vci_colapso</w:t>
             </w:r>
             <w:proofErr w:type="spellEnd"/>
-            <w:proofErr w:type="gramStart"/>
             <w:r>
               <w:rPr>
                 <w:rFonts w:ascii="Arial Narrow" w:hAnsi="Arial Narrow" w:cs="Times New Roman"/>
@@ -9064,7 +9013,6 @@
               </w:rPr>
               <w:t>%</w:t>
             </w:r>
-            <w:proofErr w:type="gramEnd"/>
           </w:p>
         </w:tc>
         <w:tc>
@@ -9204,9 +9152,8 @@
                 <w:szCs w:val="18"/>
                 <w:lang w:val="en-US"/>
               </w:rPr>
-              <w:t xml:space="preserve">Onda </w:t>
-            </w:r>
-            <w:proofErr w:type="gramStart"/>
+              <w:t>Onda S</w:t>
+            </w:r>
             <w:r>
               <w:rPr>
                 <w:rFonts w:ascii="Arial Narrow" w:hAnsi="Arial Narrow" w:cs="Times New Roman"/>
@@ -9216,7 +9163,7 @@
                 <w:szCs w:val="18"/>
                 <w:lang w:val="en-US"/>
               </w:rPr>
-              <w:t>S</w:t>
+              <w:t>:</w:t>
             </w:r>
             <w:r>
               <w:rPr>
@@ -9227,6 +9174,92 @@
                 <w:szCs w:val="18"/>
                 <w:lang w:val="en-US"/>
               </w:rPr>
+              <w:t xml:space="preserve"> </w:t>
+            </w:r>
+            <w:r>
+              <w:rPr>
+                <w:rFonts w:ascii="Arial Narrow" w:hAnsi="Arial Narrow" w:cs="Times New Roman"/>
+                <w:sz w:val="18"/>
+                <w:szCs w:val="18"/>
+                <w:lang w:val="en-US"/>
+              </w:rPr>
+              <w:t>{{</w:t>
+            </w:r>
+            <w:proofErr w:type="spellStart"/>
+            <w:r>
+              <w:rPr>
+                <w:rFonts w:ascii="Arial Narrow" w:hAnsi="Arial Narrow" w:cs="Times New Roman"/>
+                <w:sz w:val="18"/>
+                <w:szCs w:val="18"/>
+                <w:lang w:val="en-US"/>
+              </w:rPr>
+              <w:t>tisularMitral_sPrime</w:t>
+            </w:r>
+            <w:proofErr w:type="spellEnd"/>
+            <w:r>
+              <w:rPr>
+                <w:rFonts w:ascii="Arial Narrow" w:hAnsi="Arial Narrow" w:cs="Times New Roman"/>
+                <w:sz w:val="18"/>
+                <w:szCs w:val="18"/>
+                <w:lang w:val="en-US"/>
+              </w:rPr>
+              <w:t>}}</w:t>
+            </w:r>
+            <w:r>
+              <w:rPr>
+                <w:rFonts w:ascii="Arial Narrow" w:hAnsi="Arial Narrow" w:cs="Times New Roman"/>
+                <w:b/>
+                <w:bCs/>
+                <w:sz w:val="18"/>
+                <w:szCs w:val="18"/>
+                <w:lang w:val="en-US"/>
+              </w:rPr>
+              <w:t xml:space="preserve"> </w:t>
+            </w:r>
+            <w:r>
+              <w:rPr>
+                <w:rFonts w:ascii="Arial Narrow" w:hAnsi="Arial Narrow" w:cs="Times New Roman"/>
+                <w:sz w:val="18"/>
+                <w:szCs w:val="18"/>
+                <w:lang w:val="en-US"/>
+              </w:rPr>
+              <w:t>cm/seg</w:t>
+            </w:r>
+          </w:p>
+        </w:tc>
+        <w:tc>
+          <w:tcPr>
+            <w:tcW w:w="2126" w:type="dxa"/>
+          </w:tcPr>
+          <w:p>
+            <w:pPr>
+              <w:rPr>
+                <w:rFonts w:ascii="Arial Narrow" w:hAnsi="Arial Narrow" w:cs="Times New Roman"/>
+                <w:sz w:val="18"/>
+                <w:szCs w:val="18"/>
+                <w:lang w:val="en-US"/>
+              </w:rPr>
+            </w:pPr>
+            <w:r>
+              <w:rPr>
+                <w:rFonts w:ascii="Arial Narrow" w:hAnsi="Arial Narrow" w:cs="Times New Roman"/>
+                <w:b/>
+                <w:bCs/>
+                <w:sz w:val="18"/>
+                <w:szCs w:val="18"/>
+                <w:lang w:val="en-US"/>
+              </w:rPr>
+              <w:t>Onda S</w:t>
+            </w:r>
+            <w:r>
+              <w:rPr>
+                <w:rFonts w:ascii="Arial Narrow" w:hAnsi="Arial Narrow" w:cs="Times New Roman"/>
+                <w:b/>
+                <w:bCs/>
+                <w:sz w:val="18"/>
+                <w:szCs w:val="18"/>
+                <w:lang w:val="en-US"/>
+              </w:rPr>
               <w:t>:</w:t>
             </w:r>
             <w:r>
@@ -9250,117 +9283,6 @@
               <w:t>{{</w:t>
             </w:r>
             <w:proofErr w:type="spellStart"/>
-            <w:proofErr w:type="gramEnd"/>
-            <w:r>
-              <w:rPr>
-                <w:rFonts w:ascii="Arial Narrow" w:hAnsi="Arial Narrow" w:cs="Times New Roman"/>
-                <w:sz w:val="18"/>
-                <w:szCs w:val="18"/>
-                <w:lang w:val="en-US"/>
-              </w:rPr>
-              <w:t>tisularMitral_sPrime</w:t>
-            </w:r>
-            <w:proofErr w:type="spellEnd"/>
-            <w:r>
-              <w:rPr>
-                <w:rFonts w:ascii="Arial Narrow" w:hAnsi="Arial Narrow" w:cs="Times New Roman"/>
-                <w:sz w:val="18"/>
-                <w:szCs w:val="18"/>
-                <w:lang w:val="en-US"/>
-              </w:rPr>
-              <w:t>}}</w:t>
-            </w:r>
-            <w:r>
-              <w:rPr>
-                <w:rFonts w:ascii="Arial Narrow" w:hAnsi="Arial Narrow" w:cs="Times New Roman"/>
-                <w:b/>
-                <w:bCs/>
-                <w:sz w:val="18"/>
-                <w:szCs w:val="18"/>
-                <w:lang w:val="en-US"/>
-              </w:rPr>
-              <w:t xml:space="preserve"> </w:t>
-            </w:r>
-            <w:r>
-              <w:rPr>
-                <w:rFonts w:ascii="Arial Narrow" w:hAnsi="Arial Narrow" w:cs="Times New Roman"/>
-                <w:sz w:val="18"/>
-                <w:szCs w:val="18"/>
-                <w:lang w:val="en-US"/>
-              </w:rPr>
-              <w:t>cm/seg</w:t>
-            </w:r>
-          </w:p>
-        </w:tc>
-        <w:tc>
-          <w:tcPr>
-            <w:tcW w:w="2126" w:type="dxa"/>
-          </w:tcPr>
-          <w:p>
-            <w:pPr>
-              <w:rPr>
-                <w:rFonts w:ascii="Arial Narrow" w:hAnsi="Arial Narrow" w:cs="Times New Roman"/>
-                <w:sz w:val="18"/>
-                <w:szCs w:val="18"/>
-                <w:lang w:val="en-US"/>
-              </w:rPr>
-            </w:pPr>
-            <w:r>
-              <w:rPr>
-                <w:rFonts w:ascii="Arial Narrow" w:hAnsi="Arial Narrow" w:cs="Times New Roman"/>
-                <w:b/>
-                <w:bCs/>
-                <w:sz w:val="18"/>
-                <w:szCs w:val="18"/>
-                <w:lang w:val="en-US"/>
-              </w:rPr>
-              <w:t xml:space="preserve">Onda </w:t>
-            </w:r>
-            <w:proofErr w:type="gramStart"/>
-            <w:r>
-              <w:rPr>
-                <w:rFonts w:ascii="Arial Narrow" w:hAnsi="Arial Narrow" w:cs="Times New Roman"/>
-                <w:b/>
-                <w:bCs/>
-                <w:sz w:val="18"/>
-                <w:szCs w:val="18"/>
-                <w:lang w:val="en-US"/>
-              </w:rPr>
-              <w:t>S</w:t>
-            </w:r>
-            <w:r>
-              <w:rPr>
-                <w:rFonts w:ascii="Arial Narrow" w:hAnsi="Arial Narrow" w:cs="Times New Roman"/>
-                <w:b/>
-                <w:bCs/>
-                <w:sz w:val="18"/>
-                <w:szCs w:val="18"/>
-                <w:lang w:val="en-US"/>
-              </w:rPr>
-              <w:t>:</w:t>
-            </w:r>
-            <w:r>
-              <w:rPr>
-                <w:rFonts w:ascii="Arial Narrow" w:hAnsi="Arial Narrow" w:cs="Times New Roman"/>
-                <w:b/>
-                <w:bCs/>
-                <w:sz w:val="18"/>
-                <w:szCs w:val="18"/>
-                <w:lang w:val="en-US"/>
-              </w:rPr>
-              <w:t xml:space="preserve"> </w:t>
-            </w:r>
-            <w:r>
-              <w:rPr>
-                <w:rFonts w:ascii="Arial Narrow" w:hAnsi="Arial Narrow" w:cs="Times New Roman"/>
-                <w:sz w:val="18"/>
-                <w:szCs w:val="18"/>
-                <w:lang w:val="en-US"/>
-              </w:rPr>
-              <w:t>{{</w:t>
-            </w:r>
-            <w:proofErr w:type="spellStart"/>
-            <w:proofErr w:type="gramEnd"/>
             <w:r>
               <w:rPr>
                 <w:rFonts w:ascii="Arial Narrow" w:hAnsi="Arial Narrow" w:cs="Times New Roman"/>
@@ -9537,7 +9459,6 @@
               </w:rPr>
               <w:t>. Ar</w:t>
             </w:r>
-            <w:proofErr w:type="gramStart"/>
             <w:r>
               <w:rPr>
                 <w:rFonts w:ascii="Arial Narrow" w:hAnsi="Arial Narrow" w:cs="Times New Roman"/>
@@ -9557,16 +9478,7 @@
                 <w:sz w:val="18"/>
                 <w:szCs w:val="18"/>
               </w:rPr>
-              <w:t>{</w:t>
-            </w:r>
-            <w:proofErr w:type="gramEnd"/>
-            <w:r>
-              <w:rPr>
-                <w:rFonts w:ascii="Arial Narrow" w:hAnsi="Arial Narrow" w:cs="Times New Roman"/>
-                <w:sz w:val="18"/>
-                <w:szCs w:val="18"/>
-              </w:rPr>
-              <w:t>{</w:t>
+              <w:t>{{</w:t>
             </w:r>
             <w:proofErr w:type="spellStart"/>
             <w:r>
@@ -9848,7 +9760,6 @@
               </w:rPr>
               <w:t xml:space="preserve"> S/D</w:t>
             </w:r>
-            <w:proofErr w:type="gramStart"/>
             <w:r>
               <w:rPr>
                 <w:rFonts w:ascii="Arial Narrow" w:hAnsi="Arial Narrow" w:cs="Times New Roman"/>
@@ -9866,16 +9777,7 @@
                 <w:sz w:val="18"/>
                 <w:szCs w:val="18"/>
               </w:rPr>
-              <w:t>{</w:t>
-            </w:r>
-            <w:proofErr w:type="gramEnd"/>
-            <w:r>
-              <w:rPr>
-                <w:rFonts w:ascii="Arial Narrow" w:hAnsi="Arial Narrow" w:cs="Times New Roman"/>
-                <w:sz w:val="18"/>
-                <w:szCs w:val="18"/>
-              </w:rPr>
-              <w:t>{</w:t>
+              <w:t>{{</w:t>
             </w:r>
             <w:proofErr w:type="spellStart"/>
             <w:r>
@@ -10188,7 +10090,6 @@
               </w:rPr>
               <w:t>. Abd</w:t>
             </w:r>
-            <w:proofErr w:type="gramStart"/>
             <w:r>
               <w:rPr>
                 <w:rFonts w:ascii="Arial Narrow" w:hAnsi="Arial Narrow" w:cs="Times New Roman"/>
@@ -10208,16 +10109,7 @@
                 <w:sz w:val="18"/>
                 <w:szCs w:val="18"/>
               </w:rPr>
-              <w:t>{</w:t>
-            </w:r>
-            <w:proofErr w:type="gramEnd"/>
-            <w:r>
-              <w:rPr>
-                <w:rFonts w:ascii="Arial Narrow" w:hAnsi="Arial Narrow" w:cs="Times New Roman"/>
-                <w:sz w:val="18"/>
-                <w:szCs w:val="18"/>
-              </w:rPr>
-              <w:t>{</w:t>
+              <w:t>{{</w:t>
             </w:r>
             <w:proofErr w:type="spellStart"/>
             <w:r>
@@ -10597,13 +10489,11 @@
     </w:tbl>
     <w:p>
       <w:pPr>
-        <w:spacing w:line="240" w:lineRule="auto"/>
-        <w:jc w:val="both"/>
         <w:rPr>
           <w:rFonts w:ascii="Arial Narrow" w:hAnsi="Arial Narrow" w:cs="Times New Roman"/>
           <w:b/>
-          <w:sz w:val="24"/>
-          <w:szCs w:val="24"/>
+          <w:sz w:val="20"/>
+          <w:szCs w:val="20"/>
         </w:rPr>
       </w:pPr>
     </w:p>
@@ -10651,286 +10541,6 @@
       <w:pPr>
         <w:rPr>
           <w:rFonts w:ascii="Arial Narrow" w:hAnsi="Arial Narrow" w:cs="Times New Roman"/>
-          <w:b/>
-          <w:sz w:val="20"/>
-          <w:szCs w:val="20"/>
-        </w:rPr>
-      </w:pPr>
-    </w:p>
-    <w:p>
-      <w:pPr>
-        <w:rPr>
-          <w:rFonts w:ascii="Arial Narrow" w:hAnsi="Arial Narrow" w:cs="Times New Roman"/>
-          <w:b/>
-          <w:sz w:val="20"/>
-          <w:szCs w:val="20"/>
-        </w:rPr>
-      </w:pPr>
-    </w:p>
-    <w:p>
-      <w:pPr>
-        <w:rPr>
-          <w:rFonts w:ascii="Arial Narrow" w:hAnsi="Arial Narrow" w:cs="Times New Roman"/>
-          <w:b/>
-          <w:sz w:val="20"/>
-          <w:szCs w:val="20"/>
-        </w:rPr>
-      </w:pPr>
-    </w:p>
-    <w:p>
-      <w:pPr>
-        <w:rPr>
-          <w:rFonts w:ascii="Arial Narrow" w:hAnsi="Arial Narrow" w:cs="Times New Roman"/>
-          <w:b/>
-          <w:sz w:val="20"/>
-          <w:szCs w:val="20"/>
-        </w:rPr>
-      </w:pPr>
-    </w:p>
-    <w:p>
-      <w:pPr>
-        <w:rPr>
-          <w:rFonts w:ascii="Arial Narrow" w:hAnsi="Arial Narrow" w:cs="Times New Roman"/>
-          <w:b/>
-          <w:sz w:val="20"/>
-          <w:szCs w:val="20"/>
-        </w:rPr>
-      </w:pPr>
-    </w:p>
-    <w:p>
-      <w:pPr>
-        <w:rPr>
-          <w:rFonts w:ascii="Arial Narrow" w:hAnsi="Arial Narrow" w:cs="Times New Roman"/>
-          <w:b/>
-          <w:sz w:val="20"/>
-          <w:szCs w:val="20"/>
-        </w:rPr>
-      </w:pPr>
-    </w:p>
-    <w:p>
-      <w:pPr>
-        <w:rPr>
-          <w:rFonts w:ascii="Arial Narrow" w:hAnsi="Arial Narrow" w:cs="Times New Roman"/>
-          <w:b/>
-          <w:sz w:val="20"/>
-          <w:szCs w:val="20"/>
-        </w:rPr>
-      </w:pPr>
-    </w:p>
-    <w:p>
-      <w:pPr>
-        <w:rPr>
-          <w:rFonts w:ascii="Arial Narrow" w:hAnsi="Arial Narrow" w:cs="Times New Roman"/>
-          <w:b/>
-          <w:sz w:val="20"/>
-          <w:szCs w:val="20"/>
-        </w:rPr>
-      </w:pPr>
-    </w:p>
-    <w:p>
-      <w:pPr>
-        <w:rPr>
-          <w:rFonts w:ascii="Arial Narrow" w:hAnsi="Arial Narrow" w:cs="Times New Roman"/>
-          <w:b/>
-          <w:sz w:val="20"/>
-          <w:szCs w:val="20"/>
-        </w:rPr>
-      </w:pPr>
-    </w:p>
-    <w:p>
-      <w:pPr>
-        <w:rPr>
-          <w:rFonts w:ascii="Arial Narrow" w:hAnsi="Arial Narrow" w:cs="Times New Roman"/>
-          <w:b/>
-          <w:sz w:val="20"/>
-          <w:szCs w:val="20"/>
-        </w:rPr>
-      </w:pPr>
-    </w:p>
-    <w:p>
-      <w:pPr>
-        <w:rPr>
-          <w:rFonts w:ascii="Arial Narrow" w:hAnsi="Arial Narrow" w:cs="Times New Roman"/>
-          <w:b/>
-          <w:sz w:val="20"/>
-          <w:szCs w:val="20"/>
-        </w:rPr>
-      </w:pPr>
-    </w:p>
-    <w:p>
-      <w:pPr>
-        <w:rPr>
-          <w:rFonts w:ascii="Arial Narrow" w:hAnsi="Arial Narrow" w:cs="Times New Roman"/>
-          <w:b/>
-          <w:sz w:val="20"/>
-          <w:szCs w:val="20"/>
-        </w:rPr>
-      </w:pPr>
-    </w:p>
-    <w:p>
-      <w:pPr>
-        <w:rPr>
-          <w:rFonts w:ascii="Arial Narrow" w:hAnsi="Arial Narrow" w:cs="Times New Roman"/>
-          <w:b/>
-          <w:sz w:val="20"/>
-          <w:szCs w:val="20"/>
-        </w:rPr>
-      </w:pPr>
-    </w:p>
-    <w:p>
-      <w:pPr>
-        <w:rPr>
-          <w:rFonts w:ascii="Arial Narrow" w:hAnsi="Arial Narrow" w:cs="Times New Roman"/>
-          <w:b/>
-          <w:sz w:val="20"/>
-          <w:szCs w:val="20"/>
-        </w:rPr>
-      </w:pPr>
-    </w:p>
-    <w:p>
-      <w:pPr>
-        <w:rPr>
-          <w:rFonts w:ascii="Arial Narrow" w:hAnsi="Arial Narrow" w:cs="Times New Roman"/>
-          <w:b/>
-          <w:sz w:val="20"/>
-          <w:szCs w:val="20"/>
-        </w:rPr>
-      </w:pPr>
-    </w:p>
-    <w:p>
-      <w:pPr>
-        <w:rPr>
-          <w:rFonts w:ascii="Arial Narrow" w:hAnsi="Arial Narrow" w:cs="Times New Roman"/>
-          <w:b/>
-          <w:sz w:val="20"/>
-          <w:szCs w:val="20"/>
-        </w:rPr>
-      </w:pPr>
-    </w:p>
-    <w:p>
-      <w:pPr>
-        <w:rPr>
-          <w:rFonts w:ascii="Arial Narrow" w:hAnsi="Arial Narrow" w:cs="Times New Roman"/>
-          <w:b/>
-          <w:sz w:val="20"/>
-          <w:szCs w:val="20"/>
-        </w:rPr>
-      </w:pPr>
-    </w:p>
-    <w:p>
-      <w:pPr>
-        <w:rPr>
-          <w:rFonts w:ascii="Arial Narrow" w:hAnsi="Arial Narrow" w:cs="Times New Roman"/>
-          <w:b/>
-          <w:sz w:val="20"/>
-          <w:szCs w:val="20"/>
-        </w:rPr>
-      </w:pPr>
-    </w:p>
-    <w:p>
-      <w:pPr>
-        <w:rPr>
-          <w:rFonts w:ascii="Arial Narrow" w:hAnsi="Arial Narrow" w:cs="Times New Roman"/>
-          <w:b/>
-          <w:sz w:val="20"/>
-          <w:szCs w:val="20"/>
-        </w:rPr>
-      </w:pPr>
-    </w:p>
-    <w:p>
-      <w:pPr>
-        <w:rPr>
-          <w:rFonts w:ascii="Arial Narrow" w:hAnsi="Arial Narrow" w:cs="Times New Roman"/>
-          <w:b/>
-          <w:sz w:val="20"/>
-          <w:szCs w:val="20"/>
-        </w:rPr>
-      </w:pPr>
-    </w:p>
-    <w:p>
-      <w:pPr>
-        <w:rPr>
-          <w:rFonts w:ascii="Arial Narrow" w:hAnsi="Arial Narrow" w:cs="Times New Roman"/>
-          <w:b/>
-          <w:sz w:val="20"/>
-          <w:szCs w:val="20"/>
-        </w:rPr>
-      </w:pPr>
-    </w:p>
-    <w:p>
-      <w:pPr>
-        <w:rPr>
-          <w:rFonts w:ascii="Arial Narrow" w:hAnsi="Arial Narrow" w:cs="Times New Roman"/>
-          <w:b/>
-          <w:sz w:val="20"/>
-          <w:szCs w:val="20"/>
-        </w:rPr>
-      </w:pPr>
-    </w:p>
-    <w:p>
-      <w:pPr>
-        <w:rPr>
-          <w:rFonts w:ascii="Arial Narrow" w:hAnsi="Arial Narrow" w:cs="Times New Roman"/>
-          <w:b/>
-          <w:sz w:val="20"/>
-          <w:szCs w:val="20"/>
-        </w:rPr>
-      </w:pPr>
-    </w:p>
-    <w:p>
-      <w:pPr>
-        <w:rPr>
-          <w:rFonts w:ascii="Arial Narrow" w:hAnsi="Arial Narrow" w:cs="Times New Roman"/>
-          <w:b/>
-          <w:sz w:val="20"/>
-          <w:szCs w:val="20"/>
-        </w:rPr>
-      </w:pPr>
-    </w:p>
-    <w:p>
-      <w:pPr>
-        <w:rPr>
-          <w:rFonts w:ascii="Arial Narrow" w:hAnsi="Arial Narrow" w:cs="Times New Roman"/>
-          <w:b/>
-          <w:sz w:val="20"/>
-          <w:szCs w:val="20"/>
-        </w:rPr>
-      </w:pPr>
-    </w:p>
-    <w:p>
-      <w:pPr>
-        <w:rPr>
-          <w:rFonts w:ascii="Arial Narrow" w:hAnsi="Arial Narrow" w:cs="Times New Roman"/>
-          <w:b/>
-          <w:sz w:val="20"/>
-          <w:szCs w:val="20"/>
-        </w:rPr>
-      </w:pPr>
-    </w:p>
-    <w:p>
-      <w:pPr>
-        <w:rPr>
-          <w:rFonts w:ascii="Arial Narrow" w:hAnsi="Arial Narrow" w:cs="Times New Roman"/>
-          <w:b/>
-          <w:sz w:val="20"/>
-          <w:szCs w:val="20"/>
-        </w:rPr>
-      </w:pPr>
-    </w:p>
-    <w:p>
-      <w:pPr>
-        <w:rPr>
-          <w:rFonts w:ascii="Arial Narrow" w:hAnsi="Arial Narrow" w:cs="Times New Roman"/>
-          <w:b/>
-          <w:sz w:val="20"/>
-          <w:szCs w:val="20"/>
-        </w:rPr>
-      </w:pPr>
-    </w:p>
-    <w:p>
-      <w:pPr>
-        <w:rPr>
-          <w:rFonts w:ascii="Arial Narrow" w:hAnsi="Arial Narrow" w:cs="Times New Roman"/>
           <w:sz w:val="18"/>
           <w:szCs w:val="18"/>
         </w:rPr>
@@ -10962,7 +10572,6 @@
         <w:t>nombresApellidos</w:t>
       </w:r>
       <w:proofErr w:type="spellEnd"/>
-      <w:proofErr w:type="gramStart"/>
       <w:r>
         <w:rPr>
           <w:rFonts w:ascii="Arial Narrow" w:hAnsi="Arial Narrow" w:cs="Times New Roman"/>
@@ -10977,16 +10586,7 @@
           <w:sz w:val="18"/>
           <w:szCs w:val="18"/>
         </w:rPr>
-        <w:t xml:space="preserve">   </w:t>
-      </w:r>
-      <w:proofErr w:type="gramEnd"/>
-      <w:r>
-        <w:rPr>
-          <w:rFonts w:ascii="Arial Narrow" w:hAnsi="Arial Narrow" w:cs="Times New Roman"/>
-          <w:sz w:val="18"/>
-          <w:szCs w:val="18"/>
-        </w:rPr>
-        <w:t xml:space="preserve">   </w:t>
+        <w:t xml:space="preserve">      </w:t>
       </w:r>
       <w:r>
         <w:rPr>
@@ -11016,7 +10616,6 @@
         <w:t>ci</w:t>
       </w:r>
       <w:proofErr w:type="spellEnd"/>
-      <w:proofErr w:type="gramStart"/>
       <w:r>
         <w:rPr>
           <w:rFonts w:ascii="Arial Narrow" w:hAnsi="Arial Narrow" w:cs="Times New Roman"/>
@@ -11031,16 +10630,7 @@
           <w:sz w:val="18"/>
           <w:szCs w:val="18"/>
         </w:rPr>
-        <w:t xml:space="preserve">   </w:t>
-      </w:r>
-      <w:proofErr w:type="gramEnd"/>
-      <w:r>
-        <w:rPr>
-          <w:rFonts w:ascii="Arial Narrow" w:hAnsi="Arial Narrow" w:cs="Times New Roman"/>
-          <w:sz w:val="18"/>
-          <w:szCs w:val="18"/>
-        </w:rPr>
-        <w:t xml:space="preserve">         </w:t>
+        <w:t xml:space="preserve">            </w:t>
       </w:r>
       <w:r>
         <w:rPr>
@@ -12085,6 +11675,7 @@
           <w:sz w:val="20"/>
           <w:szCs w:val="20"/>
         </w:rPr>
+        <w:lastRenderedPageBreak/>
         <w:drawing>
           <wp:anchor distT="0" distB="0" distL="114300" distR="114300" simplePos="0" relativeHeight="251659264" behindDoc="1" locked="0" layoutInCell="1" allowOverlap="1" wp14:anchorId="62D2F34E" wp14:editId="2676E4EF">
             <wp:simplePos x="0" y="0"/>
@@ -12625,7 +12216,6 @@
         <w:t>feSimpson</w:t>
       </w:r>
       <w:proofErr w:type="spellEnd"/>
-      <w:proofErr w:type="gramStart"/>
       <w:r>
         <w:rPr>
           <w:rFonts w:ascii="Arial Narrow" w:hAnsi="Arial Narrow" w:cs="Times New Roman"/>
@@ -12640,16 +12230,7 @@
           <w:sz w:val="20"/>
           <w:szCs w:val="20"/>
         </w:rPr>
-        <w:t>%</w:t>
-      </w:r>
-      <w:proofErr w:type="gramEnd"/>
-      <w:r>
-        <w:rPr>
-          <w:rFonts w:ascii="Arial Narrow" w:hAnsi="Arial Narrow" w:cs="Times New Roman"/>
-          <w:sz w:val="20"/>
-          <w:szCs w:val="20"/>
-        </w:rPr>
-        <w:t xml:space="preserve">). El IMVI y el GRP están </w:t>
+        <w:t xml:space="preserve">%). El IMVI y el GRP están </w:t>
       </w:r>
       <w:r>
         <w:rPr>
@@ -12886,7 +12467,6 @@
           <w:sz w:val="20"/>
           <w:szCs w:val="20"/>
         </w:rPr>
-        <w:lastRenderedPageBreak/>
         <w:t xml:space="preserve">AURÍCULA DERECHA:  </w:t>
       </w:r>
       <w:r>
@@ -13805,7 +13385,6 @@
         <w:t>vci_colapso</w:t>
       </w:r>
       <w:proofErr w:type="spellEnd"/>
-      <w:proofErr w:type="gramStart"/>
       <w:r>
         <w:rPr>
           <w:rFonts w:ascii="Arial Narrow" w:hAnsi="Arial Narrow"/>
@@ -13814,7 +13393,6 @@
         </w:rPr>
         <w:t>}}%</w:t>
       </w:r>
-      <w:proofErr w:type="gramEnd"/>
       <w:r>
         <w:rPr>
           <w:sz w:val="20"/>

</xml_diff>